<commit_message>
vault backup: 2023-10-18 03:53:36
</commit_message>
<xml_diff>
--- a/output-process.docx
+++ b/output-process.docx
@@ -541,38 +541,66 @@
         <w:pStyle w:val="BodyText"/>
       </w:pPr>
       <w:r>
-        <w:t xml:space="preserve">You have been asked to turn off the time access restrictions for a safe.Where is this setting found?</w:t>
-      </w:r>
-    </w:p>
-    <w:p>
-      <w:pPr>
-        <w:pStyle w:val="BodyText"/>
+        <w:t xml:space="preserve">Q :You have been asked to turn off the time access restrictions for a safe. Where is this setting found?</w:t>
+      </w:r>
+      <w:r>
+        <w:br/>
+      </w:r>
+      <w:r>
+        <w:t xml:space="preserve">A : PrivateArkClient</w:t>
+      </w:r>
+    </w:p>
+    <w:p>
+      <w:pPr>
+        <w:numPr>
+          <w:ilvl w:val="0"/>
+          <w:numId w:val="1001"/>
+        </w:numPr>
+        <w:pStyle w:val="Compact"/>
       </w:pPr>
       <w:r>
         <w:t xml:space="preserve">PrivateArkClient</w:t>
       </w:r>
-      <w:r>
-        <w:br/>
-      </w:r>
+    </w:p>
+    <w:p>
+      <w:pPr>
+        <w:numPr>
+          <w:ilvl w:val="0"/>
+          <w:numId w:val="1001"/>
+        </w:numPr>
+        <w:pStyle w:val="Compact"/>
+      </w:pPr>
       <w:r>
         <w:t xml:space="preserve">RestAPl</w:t>
       </w:r>
-      <w:r>
-        <w:br/>
-      </w:r>
+    </w:p>
+    <w:p>
+      <w:pPr>
+        <w:numPr>
+          <w:ilvl w:val="0"/>
+          <w:numId w:val="1001"/>
+        </w:numPr>
+        <w:pStyle w:val="Compact"/>
+      </w:pPr>
       <w:r>
         <w:t xml:space="preserve">PVWA</w:t>
       </w:r>
-      <w:r>
-        <w:br/>
-      </w:r>
+    </w:p>
+    <w:p>
+      <w:pPr>
+        <w:numPr>
+          <w:ilvl w:val="0"/>
+          <w:numId w:val="1001"/>
+        </w:numPr>
+        <w:pStyle w:val="Compact"/>
+      </w:pPr>
       <w:r>
         <w:t xml:space="preserve">Vault</w:t>
       </w:r>
     </w:p>
     <w:p>
       <w:pPr>
-        <w:pStyle w:val="BodyText"/>
+        <w:pStyle w:val="FirstParagraph"/>
       </w:pPr>
       <w:r>
         <w:t xml:space="preserve">IMG-20231015-WA0013.jpg</w:t>
@@ -958,390 +986,454 @@
         <w:pStyle w:val="BodyText"/>
       </w:pPr>
       <w:r>
-        <w:t xml:space="preserve">To use PSM connections while in the PVVVA, what are the minimum safe permissions a user or group will need?</w:t>
-      </w:r>
-    </w:p>
-    <w:p>
-      <w:pPr>
-        <w:pStyle w:val="BodyText"/>
-      </w:pPr>
-      <w:r>
-        <w:t xml:space="preserve">List Accounts, Use Accounts</w:t>
-      </w:r>
-      <w:r>
-        <w:br/>
-      </w:r>
-      <w:r>
-        <w:t xml:space="preserve">List Accounts, Use Accounts, Retrieve Accounts</w:t>
-      </w:r>
-      <w:r>
-        <w:br/>
-      </w:r>
-      <w:r>
-        <w:t xml:space="preserve">Use Accounts</w:t>
-      </w:r>
-      <w:r>
-        <w:br/>
-      </w:r>
-      <w:r>
-        <w:t xml:space="preserve">List Accounts, Use Accounts, Retrieve Accounts, Access Safe without confirmation</w:t>
-      </w:r>
-    </w:p>
-    <w:p>
-      <w:pPr>
-        <w:pStyle w:val="BodyText"/>
-      </w:pPr>
-      <w:r>
-        <w:t xml:space="preserve">IMG-20231015-WA0020.jpg</w:t>
-      </w:r>
-    </w:p>
-    <w:p>
-      <w:pPr>
-        <w:pStyle w:val="BodyText"/>
-      </w:pPr>
-      <w:r>
-        <w:t xml:space="preserve">What must you specify when configuring a discovery scan for UNIX? (Choose 2)</w:t>
-      </w:r>
-    </w:p>
-    <w:p>
-      <w:pPr>
-        <w:pStyle w:val="BodyText"/>
-      </w:pPr>
-      <w:r>
-        <w:t xml:space="preserve">Vault Administrator</w:t>
-      </w:r>
-      <w:r>
-        <w:br/>
-      </w:r>
-      <w:r>
-        <w:t xml:space="preserve">CPM Scanner</w:t>
-      </w:r>
-      <w:r>
-        <w:br/>
-      </w:r>
-      <w:r>
-        <w:t xml:space="preserve">root password for each machine</w:t>
-      </w:r>
-      <w:r>
-        <w:br/>
-      </w:r>
-      <w:r>
-        <w:t xml:space="preserve">list of machines to scan</w:t>
-      </w:r>
-      <w:r>
-        <w:br/>
-      </w:r>
-      <w:r>
-        <w:t xml:space="preserve">safe for discovered accounts</w:t>
-      </w:r>
-    </w:p>
-    <w:p>
-      <w:pPr>
-        <w:pStyle w:val="BodyText"/>
-      </w:pPr>
-      <w:r>
-        <w:t xml:space="preserve">IMG-20231015-WA0021.jpg</w:t>
-      </w:r>
-    </w:p>
-    <w:p>
-      <w:pPr>
-        <w:pStyle w:val="BodyText"/>
-      </w:pPr>
-      <w:r>
-        <w:t xml:space="preserve">According to CyberArk, which Issues most commonly cause installed components to display as disconnected in the System Health Dashboard? (Choose 2)</w:t>
-      </w:r>
-    </w:p>
-    <w:p>
-      <w:pPr>
-        <w:pStyle w:val="BodyText"/>
-      </w:pPr>
-      <w:r>
-        <w:t xml:space="preserve">network instabilities!outages</w:t>
-      </w:r>
-      <w:r>
-        <w:br/>
-      </w:r>
-      <w:r>
-        <w:t xml:space="preserve">vault license expiry</w:t>
-      </w:r>
-      <w:r>
-        <w:br/>
-      </w:r>
-      <w:r>
-        <w:t xml:space="preserve">credential de-sync</w:t>
-      </w:r>
-      <w:r>
-        <w:br/>
-      </w:r>
-      <w:r>
-        <w:t xml:space="preserve">browser compatibility issues</w:t>
-      </w:r>
-      <w:r>
-        <w:br/>
-      </w:r>
-      <w:r>
-        <w:t xml:space="preserve">installed location file corruption</w:t>
-      </w:r>
-    </w:p>
-    <w:p>
-      <w:pPr>
-        <w:pStyle w:val="BodyText"/>
-      </w:pPr>
-      <w:r>
-        <w:t xml:space="preserve">IMG-20231015-WA0022.jpg</w:t>
-      </w:r>
-    </w:p>
-    <w:p>
-      <w:pPr>
-        <w:pStyle w:val="BodyText"/>
-      </w:pPr>
-      <w:r>
-        <w:t xml:space="preserve">What does the minvalidity parameter on a platform policy determine?</w:t>
-      </w:r>
-    </w:p>
-    <w:p>
-      <w:pPr>
-        <w:pStyle w:val="BodyText"/>
-      </w:pPr>
-      <w:r>
-        <w:t xml:space="preserve">time between a password retrieval and the account becoming eligible for a password change</w:t>
-      </w:r>
-      <w:r>
-        <w:br/>
-      </w:r>
-      <w:r>
-        <w:t xml:space="preserve">timeout for users signed into the PVWA as configured in the global settings</w:t>
-      </w:r>
-      <w:r>
-        <w:br/>
-      </w:r>
-      <w:r>
-        <w:t xml:space="preserve">minimum amount of time that Just In Time access is valid</w:t>
-      </w:r>
-      <w:r>
-        <w:br/>
-      </w:r>
-      <w:r>
-        <w:t xml:space="preserve">time in minutes before an empty safe ill be automatically deleted</w:t>
-      </w:r>
-    </w:p>
-    <w:p>
-      <w:pPr>
-        <w:pStyle w:val="BodyText"/>
-      </w:pPr>
-      <w:r>
-        <w:t xml:space="preserve">IMG-20231015-WA0023.jpg</w:t>
-      </w:r>
-    </w:p>
-    <w:p>
-      <w:pPr>
-        <w:pStyle w:val="BodyText"/>
-      </w:pPr>
-      <w:r>
-        <w:t xml:space="preserve">Which tools can you use to identify the machines and accounts that create the highest risk and are exposed to lateral movement? (Choose 2)</w:t>
-      </w:r>
-    </w:p>
-    <w:p>
-      <w:pPr>
-        <w:pStyle w:val="BodyText"/>
-      </w:pPr>
-      <w:r>
-        <w:t xml:space="preserve">Accounts Discovery Feed</w:t>
-      </w:r>
-      <w:r>
-        <w:br/>
-      </w:r>
-      <w:r>
-        <w:t xml:space="preserve">CyberArk DNA Report</w:t>
-      </w:r>
-      <w:r>
-        <w:br/>
-      </w:r>
-      <w:r>
-        <w:t xml:space="preserve">REST API scripts</w:t>
-      </w:r>
-      <w:r>
-        <w:br/>
-      </w:r>
-      <w:r>
-        <w:t xml:space="preserve">CyberArk DNA Map</w:t>
-      </w:r>
-      <w:r>
-        <w:br/>
-      </w:r>
-      <w:r>
-        <w:t xml:space="preserve">Get-LocalUser Powershell cmdlet</w:t>
-      </w:r>
-    </w:p>
-    <w:p>
-      <w:pPr>
-        <w:pStyle w:val="BodyText"/>
-      </w:pPr>
-      <w:r>
-        <w:t xml:space="preserve">IMG-20231015-WA0024.jpg</w:t>
-      </w:r>
-    </w:p>
-    <w:p>
-      <w:pPr>
-        <w:pStyle w:val="BodyText"/>
-      </w:pPr>
-      <w:r>
-        <w:t xml:space="preserve">In your organization the "click to connect" button is not active by default. How can this feature be activated?</w:t>
-      </w:r>
-    </w:p>
-    <w:p>
-      <w:pPr>
-        <w:pStyle w:val="BodyText"/>
-      </w:pPr>
-      <w:r>
-        <w:t xml:space="preserve">Policies &gt; Master Policy &gt; Allow EPV transparent connections &gt; Inactive</w:t>
-      </w:r>
-      <w:r>
-        <w:br/>
-      </w:r>
-      <w:r>
-        <w:t xml:space="preserve">Policies &gt; Master Policy— Session Management &gt; Require privileged session monitoring and isolation &gt; Add Exception</w:t>
-      </w:r>
-      <w:r>
-        <w:br/>
-      </w:r>
-      <w:r>
-        <w:t xml:space="preserve">Policies &gt; Master Policy &gt; Allow EPV transparent connections &gt; Active</w:t>
-      </w:r>
-      <w:r>
-        <w:br/>
-      </w:r>
-      <w:r>
-        <w:t xml:space="preserve">Policies &gt; Master Policy &gt; Password Management</w:t>
-      </w:r>
-    </w:p>
-    <w:p>
-      <w:pPr>
-        <w:pStyle w:val="BodyText"/>
-      </w:pPr>
-      <w:r>
-        <w:t xml:space="preserve">IMG-20231015-WA0025.jpg</w:t>
-      </w:r>
-    </w:p>
-    <w:p>
-      <w:pPr>
-        <w:pStyle w:val="BodyText"/>
-      </w:pPr>
-      <w:r>
-        <w:t xml:space="preserve">You are adding a new application in the Remote Access portal. Which authentication methods can you use to authenticate users to the PW/AQ (Choose 2)</w:t>
-      </w:r>
-    </w:p>
-    <w:p>
-      <w:pPr>
-        <w:pStyle w:val="BodyText"/>
-      </w:pPr>
-      <w:r>
-        <w:t xml:space="preserve">Password `</w:t>
-      </w:r>
-      <w:r>
-        <w:br/>
-      </w:r>
-      <w:r>
-        <w:t xml:space="preserve">OpenID</w:t>
-      </w:r>
-      <w:r>
-        <w:br/>
-      </w:r>
-      <w:r>
-        <w:t xml:space="preserve">Certificate</w:t>
-      </w:r>
-      <w:r>
-        <w:br/>
-      </w:r>
-      <w:r>
-        <w:t xml:space="preserve">SAML</w:t>
-      </w:r>
-      <w:r>
-        <w:br/>
-      </w:r>
-      <w:r>
-        <w:t xml:space="preserve">OTP</w:t>
-      </w:r>
-    </w:p>
-    <w:p>
-      <w:pPr>
-        <w:pStyle w:val="BodyText"/>
-      </w:pPr>
-      <w:r>
-        <w:t xml:space="preserve">IMG-20231015-WA0026.jpg</w:t>
-      </w:r>
-    </w:p>
-    <w:p>
-      <w:pPr>
-        <w:pStyle w:val="BodyText"/>
-      </w:pPr>
-      <w:r>
-        <w:t xml:space="preserve">Due to corporate storage constraints, you have been asked to disable session monitoring and recording for 500 testing accounts used for your lab environment. How do you accomplish this?</w:t>
-      </w:r>
-    </w:p>
-    <w:p>
-      <w:pPr>
-        <w:pStyle w:val="BodyText"/>
-      </w:pPr>
-      <w:r>
-        <w:t xml:space="preserve">Master Policy&gt;select Session Management&gt;add Exceptions to the platform(s)&gt;disable Session Monitoring and Recording policies</w:t>
-      </w:r>
-      <w:r>
-        <w:br/>
-      </w:r>
-      <w:r>
-        <w:t xml:space="preserve">Administration&gt;Platform Management&gt;select the platform(s)&gt;disable Session Monitoring and Recording</w:t>
-      </w:r>
-      <w:r>
-        <w:br/>
-      </w:r>
-      <w:r>
-        <w:t xml:space="preserve">Polices&gt;Access Control (Safes)&gt;select the safe(s)&gt;disable Session Monitoring and Recording policies</w:t>
-      </w:r>
-      <w:r>
-        <w:br/>
-      </w:r>
-      <w:r>
-        <w:t xml:space="preserve">Administration&gt;Configuration Options&gt;Optjon9select Privilege Session Management&gt;disable Session Monitoring and Recording policies</w:t>
-      </w:r>
-    </w:p>
-    <w:p>
-      <w:pPr>
-        <w:pStyle w:val="BodyText"/>
-      </w:pPr>
-      <w:r>
-        <w:t xml:space="preserve">IMG-20231015-WA0027.jpg</w:t>
-      </w:r>
-    </w:p>
-    <w:p>
-      <w:pPr>
-        <w:pStyle w:val="BodyText"/>
-      </w:pPr>
-      <w:r>
-        <w:t xml:space="preserve">A password compliance audit found</w:t>
+        <w:t xml:space="preserve">Q : To use PSM connections while in the PVVVA, what are the minimum safe permissions a user or group will need?</w:t>
+      </w:r>
+      <w:r>
+        <w:br/>
+      </w:r>
+      <w:r>
+        <w:t xml:space="preserve">A: (1) List Accounts, Use Accounts</w:t>
       </w:r>
     </w:p>
     <w:p>
       <w:pPr>
         <w:numPr>
           <w:ilvl w:val="0"/>
-          <w:numId w:val="1001"/>
+          <w:numId w:val="1002"/>
         </w:numPr>
         <w:pStyle w:val="Compact"/>
       </w:pPr>
       <w:r>
-        <w:t xml:space="preserve">One-time password access of 20 domain accounts that are members of Domain Admins group In Active Directory are not being enforced</w:t>
+        <w:t xml:space="preserve">List Accounts, Use Accounts</w:t>
       </w:r>
     </w:p>
     <w:p>
       <w:pPr>
         <w:numPr>
           <w:ilvl w:val="0"/>
-          <w:numId w:val="1001"/>
+          <w:numId w:val="1002"/>
         </w:numPr>
         <w:pStyle w:val="Compact"/>
       </w:pPr>
       <w:r>
+        <w:t xml:space="preserve">List Accounts, Use Accounts, Retrieve Accounts</w:t>
+      </w:r>
+    </w:p>
+    <w:p>
+      <w:pPr>
+        <w:numPr>
+          <w:ilvl w:val="0"/>
+          <w:numId w:val="1002"/>
+        </w:numPr>
+        <w:pStyle w:val="Compact"/>
+      </w:pPr>
+      <w:r>
+        <w:t xml:space="preserve">Use Accounts</w:t>
+      </w:r>
+    </w:p>
+    <w:p>
+      <w:pPr>
+        <w:numPr>
+          <w:ilvl w:val="0"/>
+          <w:numId w:val="1002"/>
+        </w:numPr>
+        <w:pStyle w:val="Compact"/>
+      </w:pPr>
+      <w:r>
+        <w:t xml:space="preserve">List Accounts, Use Accounts, Retrieve Accounts, Access Safe without confirmation</w:t>
+      </w:r>
+    </w:p>
+    <w:p>
+      <w:pPr>
+        <w:pStyle w:val="FirstParagraph"/>
+      </w:pPr>
+      <w:r>
+        <w:t xml:space="preserve">IMG-20231015-WA0020.jpg</w:t>
+      </w:r>
+    </w:p>
+    <w:p>
+      <w:pPr>
+        <w:pStyle w:val="BodyText"/>
+      </w:pPr>
+      <w:r>
+        <w:t xml:space="preserve">What must you specify when configuring a discovery scan for UNIX? (Choose 2)</w:t>
+      </w:r>
+      <w:r>
+        <w:br/>
+      </w:r>
+      <w:r>
+        <w:t xml:space="preserve">answer : CPM Scanner</w:t>
+      </w:r>
+      <w:r>
+        <w:br/>
+      </w:r>
+      <w:r>
+        <w:t xml:space="preserve">list of machines to scan</w:t>
+      </w:r>
+    </w:p>
+    <w:p>
+      <w:pPr>
+        <w:pStyle w:val="BodyText"/>
+      </w:pPr>
+      <w:r>
+        <w:t xml:space="preserve">Options</w:t>
+      </w:r>
+    </w:p>
+    <w:p>
+      <w:pPr>
+        <w:pStyle w:val="BodyText"/>
+      </w:pPr>
+      <w:r>
+        <w:t xml:space="preserve">Vault Administrator</w:t>
+      </w:r>
+      <w:r>
+        <w:br/>
+      </w:r>
+      <w:r>
+        <w:t xml:space="preserve">CPM Scanner</w:t>
+      </w:r>
+      <w:r>
+        <w:br/>
+      </w:r>
+      <w:r>
+        <w:t xml:space="preserve">root password for each machine</w:t>
+      </w:r>
+      <w:r>
+        <w:br/>
+      </w:r>
+      <w:r>
+        <w:t xml:space="preserve">list of machines to scan</w:t>
+      </w:r>
+      <w:r>
+        <w:br/>
+      </w:r>
+      <w:r>
+        <w:t xml:space="preserve">safe for discovered accounts</w:t>
+      </w:r>
+    </w:p>
+    <w:p>
+      <w:pPr>
+        <w:pStyle w:val="BodyText"/>
+      </w:pPr>
+      <w:r>
+        <w:t xml:space="preserve">IMG-20231015-WA0021.jpg</w:t>
+      </w:r>
+    </w:p>
+    <w:p>
+      <w:pPr>
+        <w:pStyle w:val="BodyText"/>
+      </w:pPr>
+      <w:r>
+        <w:t xml:space="preserve">According to CyberArk, which Issues most commonly cause installed components to display as disconnected in the System Health Dashboard? (Choose 2)</w:t>
+      </w:r>
+    </w:p>
+    <w:p>
+      <w:pPr>
+        <w:pStyle w:val="BodyText"/>
+      </w:pPr>
+      <w:r>
+        <w:t xml:space="preserve">network instabilities!outages</w:t>
+      </w:r>
+      <w:r>
+        <w:br/>
+      </w:r>
+      <w:r>
+        <w:t xml:space="preserve">vault license expiry</w:t>
+      </w:r>
+      <w:r>
+        <w:br/>
+      </w:r>
+      <w:r>
+        <w:t xml:space="preserve">credential de-sync</w:t>
+      </w:r>
+      <w:r>
+        <w:br/>
+      </w:r>
+      <w:r>
+        <w:t xml:space="preserve">browser compatibility issues</w:t>
+      </w:r>
+      <w:r>
+        <w:br/>
+      </w:r>
+      <w:r>
+        <w:t xml:space="preserve">installed location file corruption</w:t>
+      </w:r>
+    </w:p>
+    <w:p>
+      <w:pPr>
+        <w:pStyle w:val="BodyText"/>
+      </w:pPr>
+      <w:r>
+        <w:t xml:space="preserve">IMG-20231015-WA0022.jpg</w:t>
+      </w:r>
+    </w:p>
+    <w:p>
+      <w:pPr>
+        <w:pStyle w:val="BodyText"/>
+      </w:pPr>
+      <w:r>
+        <w:t xml:space="preserve">Q : What does the minvalidity parameter on a platform policy determine?</w:t>
+      </w:r>
+      <w:r>
+        <w:br/>
+      </w:r>
+      <w:r>
+        <w:t xml:space="preserve">A : time between a password retrieval and the account becoming eligible for a password change</w:t>
+      </w:r>
+    </w:p>
+    <w:p>
+      <w:pPr>
+        <w:pStyle w:val="BodyText"/>
+      </w:pPr>
+      <w:r>
+        <w:t xml:space="preserve">time between a password retrieval and the account becoming eligible for a password change</w:t>
+      </w:r>
+      <w:r>
+        <w:br/>
+      </w:r>
+      <w:r>
+        <w:t xml:space="preserve">timeout for users signed into the PVWA as configured in the global settings</w:t>
+      </w:r>
+      <w:r>
+        <w:br/>
+      </w:r>
+      <w:r>
+        <w:t xml:space="preserve">minimum amount of time that Just In Time access is valid</w:t>
+      </w:r>
+      <w:r>
+        <w:br/>
+      </w:r>
+      <w:r>
+        <w:t xml:space="preserve">time in minutes before an empty safe ill be automatically deleted</w:t>
+      </w:r>
+    </w:p>
+    <w:p>
+      <w:pPr>
+        <w:pStyle w:val="BodyText"/>
+      </w:pPr>
+      <w:r>
+        <w:t xml:space="preserve">IMG-20231015-WA0023.jpg</w:t>
+      </w:r>
+    </w:p>
+    <w:p>
+      <w:pPr>
+        <w:pStyle w:val="BodyText"/>
+      </w:pPr>
+      <w:r>
+        <w:t xml:space="preserve">Which tools can you use to identify the machines and accounts that create the highest risk and are exposed to lateral movement? (Choose 2)</w:t>
+      </w:r>
+    </w:p>
+    <w:p>
+      <w:pPr>
+        <w:pStyle w:val="BodyText"/>
+      </w:pPr>
+      <w:r>
+        <w:t xml:space="preserve">Accounts Discovery Feed</w:t>
+      </w:r>
+      <w:r>
+        <w:br/>
+      </w:r>
+      <w:r>
+        <w:t xml:space="preserve">CyberArk DNA Report</w:t>
+      </w:r>
+      <w:r>
+        <w:br/>
+      </w:r>
+      <w:r>
+        <w:t xml:space="preserve">REST API scripts</w:t>
+      </w:r>
+      <w:r>
+        <w:br/>
+      </w:r>
+      <w:r>
+        <w:t xml:space="preserve">CyberArk DNA Map</w:t>
+      </w:r>
+      <w:r>
+        <w:br/>
+      </w:r>
+      <w:r>
+        <w:t xml:space="preserve">Get-LocalUser Powershell cmdlet</w:t>
+      </w:r>
+    </w:p>
+    <w:p>
+      <w:pPr>
+        <w:pStyle w:val="BodyText"/>
+      </w:pPr>
+      <w:r>
+        <w:t xml:space="preserve">IMG-20231015-WA0024.jpg</w:t>
+      </w:r>
+    </w:p>
+    <w:p>
+      <w:pPr>
+        <w:pStyle w:val="BodyText"/>
+      </w:pPr>
+      <w:r>
+        <w:t xml:space="preserve">In your organization the "click to connect" button is not active by default. How can this feature be activated?</w:t>
+      </w:r>
+    </w:p>
+    <w:p>
+      <w:pPr>
+        <w:pStyle w:val="BodyText"/>
+      </w:pPr>
+      <w:r>
+        <w:t xml:space="preserve">Policies &gt; Master Policy &gt; Allow EPV transparent connections &gt; Inactive</w:t>
+      </w:r>
+      <w:r>
+        <w:br/>
+      </w:r>
+      <w:r>
+        <w:t xml:space="preserve">Policies &gt; Master Policy— Session Management &gt; Require privileged session monitoring and isolation &gt; Add Exception</w:t>
+      </w:r>
+      <w:r>
+        <w:br/>
+      </w:r>
+      <w:r>
+        <w:t xml:space="preserve">Policies &gt; Master Policy &gt; Allow EPV transparent connections &gt; Active</w:t>
+      </w:r>
+      <w:r>
+        <w:br/>
+      </w:r>
+      <w:r>
+        <w:t xml:space="preserve">Policies &gt; Master Policy &gt; Password Management</w:t>
+      </w:r>
+    </w:p>
+    <w:p>
+      <w:pPr>
+        <w:pStyle w:val="BodyText"/>
+      </w:pPr>
+      <w:r>
+        <w:t xml:space="preserve">IMG-20231015-WA0025.jpg</w:t>
+      </w:r>
+    </w:p>
+    <w:p>
+      <w:pPr>
+        <w:pStyle w:val="BodyText"/>
+      </w:pPr>
+      <w:r>
+        <w:t xml:space="preserve">You are adding a new application in the Remote Access portal. Which authentication methods can you use to authenticate users to the PW/AQ (Choose 2)</w:t>
+      </w:r>
+    </w:p>
+    <w:p>
+      <w:pPr>
+        <w:pStyle w:val="BodyText"/>
+      </w:pPr>
+      <w:r>
+        <w:t xml:space="preserve">Password</w:t>
+      </w:r>
+      <w:r>
+        <w:br/>
+      </w:r>
+      <w:r>
+        <w:t xml:space="preserve">OpenID</w:t>
+      </w:r>
+      <w:r>
+        <w:br/>
+      </w:r>
+      <w:r>
+        <w:t xml:space="preserve">Certificate</w:t>
+      </w:r>
+      <w:r>
+        <w:br/>
+      </w:r>
+      <w:r>
+        <w:t xml:space="preserve">SAML</w:t>
+      </w:r>
+      <w:r>
+        <w:br/>
+      </w:r>
+      <w:r>
+        <w:t xml:space="preserve">OTP</w:t>
+      </w:r>
+    </w:p>
+    <w:p>
+      <w:pPr>
+        <w:pStyle w:val="BodyText"/>
+      </w:pPr>
+      <w:r>
+        <w:t xml:space="preserve">IMG-20231015-WA0026.jpg</w:t>
+      </w:r>
+    </w:p>
+    <w:p>
+      <w:pPr>
+        <w:pStyle w:val="BodyText"/>
+      </w:pPr>
+      <w:r>
+        <w:t xml:space="preserve">Due to corporate storage constraints, you have been asked to disable session monitoring and recording for 500 testing accounts used for your lab environment. How do you accomplish this?</w:t>
+      </w:r>
+    </w:p>
+    <w:p>
+      <w:pPr>
+        <w:pStyle w:val="BodyText"/>
+      </w:pPr>
+      <w:r>
+        <w:t xml:space="preserve">Master Policy&gt;select Session Management&gt;add Exceptions to the platform(s)&gt;disable Session Monitoring and Recording policies</w:t>
+      </w:r>
+      <w:r>
+        <w:br/>
+      </w:r>
+      <w:r>
+        <w:t xml:space="preserve">Administration&gt;Platform Management&gt;select the platform(s)&gt;disable Session Monitoring and Recording</w:t>
+      </w:r>
+      <w:r>
+        <w:br/>
+      </w:r>
+      <w:r>
+        <w:t xml:space="preserve">Polices&gt;Access Control (Safes)&gt;select the safe(s)&gt;disable Session Monitoring and Recording policies</w:t>
+      </w:r>
+      <w:r>
+        <w:br/>
+      </w:r>
+      <w:r>
+        <w:t xml:space="preserve">Administration&gt;Configuration Options&gt;Optjon9select Privilege Session Management&gt;disable Session Monitoring and Recording policies</w:t>
+      </w:r>
+    </w:p>
+    <w:p>
+      <w:pPr>
+        <w:pStyle w:val="BodyText"/>
+      </w:pPr>
+      <w:r>
+        <w:t xml:space="preserve">IMG-20231015-WA0027.jpg</w:t>
+      </w:r>
+    </w:p>
+    <w:p>
+      <w:pPr>
+        <w:pStyle w:val="BodyText"/>
+      </w:pPr>
+      <w:r>
+        <w:rPr>
+          <w:bCs/>
+          <w:b/>
+        </w:rPr>
+        <w:t xml:space="preserve">Question</w:t>
+      </w:r>
+      <w:r>
+        <w:t xml:space="preserve"> </w:t>
+      </w:r>
+      <w:r>
+        <w:t xml:space="preserve">: A password compliance audit found</w:t>
+      </w:r>
+    </w:p>
+    <w:p>
+      <w:pPr>
+        <w:numPr>
+          <w:ilvl w:val="0"/>
+          <w:numId w:val="1003"/>
+        </w:numPr>
+        <w:pStyle w:val="Compact"/>
+      </w:pPr>
+      <w:r>
+        <w:t xml:space="preserve">One-time password access of 20 domain accounts that are members of Domain Admins group In Active Directory are not being enforced</w:t>
+      </w:r>
+    </w:p>
+    <w:p>
+      <w:pPr>
+        <w:numPr>
+          <w:ilvl w:val="0"/>
+          <w:numId w:val="1003"/>
+        </w:numPr>
+        <w:pStyle w:val="Compact"/>
+      </w:pPr>
+      <w:r>
         <w:t xml:space="preserve">All the sessions of connecting to domain controllers are not being recorded by CyberArk PSM</w:t>
       </w:r>
       <w:r>
@@ -1350,38 +1442,76 @@
       <w:r>
         <w:t xml:space="preserve">What should you do to address these findings?</w:t>
       </w:r>
+      <w:r>
+        <w:br/>
+      </w:r>
+      <w:r>
+        <w:rPr>
+          <w:bCs/>
+          <w:b/>
+        </w:rPr>
+        <w:t xml:space="preserve">Answer</w:t>
+      </w:r>
+      <w:r>
+        <w:t xml:space="preserve"> </w:t>
+      </w:r>
+      <w:r>
+        <w:t xml:space="preserve">: (1) Edit the Master Policy and add two policy exceptions. enable "Enforce one-time password access', enable "Record and save session activity"</w:t>
+      </w:r>
+    </w:p>
+    <w:p>
+      <w:pPr>
+        <w:numPr>
+          <w:ilvl w:val="0"/>
+          <w:numId w:val="1004"/>
+        </w:numPr>
+        <w:pStyle w:val="Compact"/>
+      </w:pPr>
+      <w:r>
+        <w:t xml:space="preserve">Edit the Master Policy and add two policy exceptions. enable "Enforce one-time password access', enable "Record and save session activity"</w:t>
+      </w:r>
+    </w:p>
+    <w:p>
+      <w:pPr>
+        <w:numPr>
+          <w:ilvl w:val="0"/>
+          <w:numId w:val="1004"/>
+        </w:numPr>
+        <w:pStyle w:val="Compact"/>
+      </w:pPr>
+      <w:r>
+        <w:t xml:space="preserve">Edit safe properties and add two policy exceptions. enable •Enforce one-time password access", enable "Record and save session activity'</w:t>
+      </w:r>
+    </w:p>
+    <w:p>
+      <w:pPr>
+        <w:numPr>
+          <w:ilvl w:val="0"/>
+          <w:numId w:val="1004"/>
+        </w:numPr>
+        <w:pStyle w:val="Compact"/>
+      </w:pPr>
+      <w:r>
+        <w:t xml:space="preserve">Edit CPM Settings and add two policy exceptions enable "Enforce one-time password access", enable "Record and save session activity"</w:t>
+      </w:r>
+    </w:p>
+    <w:p>
+      <w:pPr>
+        <w:numPr>
+          <w:ilvl w:val="0"/>
+          <w:numId w:val="1004"/>
+        </w:numPr>
+        <w:pStyle w:val="Compact"/>
+      </w:pPr>
+      <w:r>
+        <w:t xml:space="preserve">Contact the Windows Administrators and request them to add two policy exceptions at Active Directory Level. enable "Enforce one-time password access", enable "Record and save session activity"</w:t>
+      </w:r>
     </w:p>
     <w:p>
       <w:pPr>
         <w:pStyle w:val="FirstParagraph"/>
       </w:pPr>
       <w:r>
-        <w:t xml:space="preserve">Edit the Master Policy and add two policy exceptions. enable "Enforce one-time password access', enable "Record and save session activity"</w:t>
-      </w:r>
-      <w:r>
-        <w:br/>
-      </w:r>
-      <w:r>
-        <w:t xml:space="preserve">Edit safe properties and add two policy exceptions. enable •Enforce one-time password access", enable "Record and save session activity'</w:t>
-      </w:r>
-      <w:r>
-        <w:br/>
-      </w:r>
-      <w:r>
-        <w:t xml:space="preserve">Edit CPM Settings and add two policy exceptions enable "Enforce one-time password access", enable "Record and save session activity"</w:t>
-      </w:r>
-      <w:r>
-        <w:br/>
-      </w:r>
-      <w:r>
-        <w:t xml:space="preserve">Contact the Windows Administrators and request them to add two policy exceptions at Active Directory Level. enable "Enforce one-time password access", enable "Record and save session activity"</w:t>
-      </w:r>
-    </w:p>
-    <w:p>
-      <w:pPr>
-        <w:pStyle w:val="BodyText"/>
-      </w:pPr>
-      <w:r>
         <w:t xml:space="preserve">IMG-20231015-WA0028.jpg</w:t>
       </w:r>
     </w:p>
@@ -1570,6 +1700,12 @@
       <w:r>
         <w:t xml:space="preserve">Which statement is correct concerning accounts that are discovered, but cannot be added to the Vault by an automated onboarding rule?</w:t>
       </w:r>
+      <w:r>
+        <w:br/>
+      </w:r>
+      <w:r>
+        <w:t xml:space="preserve">Ans : They are added to the Pending Accounts list.</w:t>
+      </w:r>
     </w:p>
     <w:p>
       <w:pPr>
@@ -1608,7 +1744,13 @@
         <w:br/>
       </w:r>
       <w:r>
-        <w:t xml:space="preserve">You are onboarding an account that is not supported out of the box. What should you do first to obtain a platform to import?</w:t>
+        <w:t xml:space="preserve">Q : You are onboarding an account that is not supported out of the box. What should you do first to obtain a platform to import?</w:t>
+      </w:r>
+      <w:r>
+        <w:br/>
+      </w:r>
+      <w:r>
+        <w:t xml:space="preserve">A : Create a service ticket in the customer portal explaining the requirements of the custom platform.</w:t>
       </w:r>
     </w:p>
     <w:p>
@@ -1738,13 +1880,17 @@
         <w:pStyle w:val="BodyText"/>
       </w:pPr>
       <w:r>
-        <w:t xml:space="preserve">Which Vault authorization does a user need to have assigned to able to generate the "Entitlement Report" from the reports page in PVWA? (Choose 2)</w:t>
-      </w:r>
-    </w:p>
-    <w:p>
-      <w:pPr>
-        <w:pStyle w:val="BodyText"/>
-      </w:pPr>
+        <w:t xml:space="preserve">Q: Which Vault authorization does a user need to have assigned to able to generate the "Entitlement Report" from the reports page in PVWA? (Choose 2)</w:t>
+      </w:r>
+      <w:r>
+        <w:br/>
+      </w:r>
+      <w:r>
+        <w:t xml:space="preserve">A : (1,2) Manage Users,Audit Users</w:t>
+      </w:r>
+      <w:r>
+        <w:br/>
+      </w:r>
       <w:r>
         <w:t xml:space="preserve">Manage Users</w:t>
       </w:r>
@@ -2395,98 +2541,124 @@
       <w:r>
         <w:t xml:space="preserve">A recently-hired colleague onboarded five new Local Accounts that are used for standalone Windows Servers. After attempting to connect to the servers from PVWA, the colleague noticed that the "Connect" button was greyed out for all five new accounts. What can you do to help your colleague resolve this issue? (Choose 2.)</w:t>
       </w:r>
+      <w:r>
+        <w:br/>
+      </w:r>
+      <w:r>
+        <w:t xml:space="preserve">ans : - Verify that the address field is populated with an IP or FQDN of each server.</w:t>
+      </w:r>
     </w:p>
     <w:p>
       <w:pPr>
         <w:numPr>
           <w:ilvl w:val="0"/>
-          <w:numId w:val="1002"/>
+          <w:numId w:val="1005"/>
         </w:numPr>
         <w:pStyle w:val="Compact"/>
       </w:pPr>
       <w:r>
-        <w:t xml:space="preserve">Verify that the address field is populated with an IP or FQDN of each server.</w:t>
+        <w:t xml:space="preserve">Verify that the correct PSM connection component appears within account platform settings.</w:t>
+      </w:r>
+    </w:p>
+    <w:p>
+      <w:pPr>
+        <w:pStyle w:val="FirstParagraph"/>
+      </w:pPr>
+      <w:r>
+        <w:t xml:space="preserve">Options</w:t>
       </w:r>
     </w:p>
     <w:p>
       <w:pPr>
         <w:numPr>
           <w:ilvl w:val="0"/>
-          <w:numId w:val="1002"/>
+          <w:numId w:val="1006"/>
         </w:numPr>
         <w:pStyle w:val="Compact"/>
       </w:pPr>
       <w:r>
-        <w:t xml:space="preserve">Verify that the correct PSM connection component appears within account platform settings.</w:t>
+        <w:t xml:space="preserve">Verify that the address field is populated with an IP or FQDN of each server.</w:t>
       </w:r>
     </w:p>
     <w:p>
       <w:pPr>
         <w:numPr>
           <w:ilvl w:val="0"/>
-          <w:numId w:val="1002"/>
+          <w:numId w:val="1006"/>
         </w:numPr>
         <w:pStyle w:val="Compact"/>
       </w:pPr>
       <w:r>
-        <w:t xml:space="preserve">Verify that the address field is blank and that the correct PSM connection component appears within account platform settings.</w:t>
+        <w:t xml:space="preserve">Verify that the correct PSM connection component appears within account platform settings.</w:t>
       </w:r>
     </w:p>
     <w:p>
       <w:pPr>
         <w:numPr>
           <w:ilvl w:val="0"/>
-          <w:numId w:val="1002"/>
+          <w:numId w:val="1006"/>
         </w:numPr>
         <w:pStyle w:val="Compact"/>
       </w:pPr>
       <w:r>
-        <w:t xml:space="preserve">Notify the Windows Team that created the new accounts that the CyberArk PAM solution is not designed to manage local accounts on Windows Servers.</w:t>
+        <w:t xml:space="preserve">Verify that the address field is blank and that the correct PSM connection component appears within account platform settings.</w:t>
       </w:r>
     </w:p>
     <w:p>
       <w:pPr>
         <w:numPr>
           <w:ilvl w:val="0"/>
-          <w:numId w:val="1002"/>
+          <w:numId w:val="1006"/>
         </w:numPr>
         <w:pStyle w:val="Compact"/>
       </w:pPr>
       <w:r>
-        <w:t xml:space="preserve">Verify that the "Disable automatic management for this account" setting for each account is not enabled.</w:t>
-      </w:r>
-    </w:p>
-    <w:p>
-      <w:pPr>
-        <w:pStyle w:val="FirstParagraph"/>
-      </w:pPr>
-      <w:r>
-        <w:t xml:space="preserve">IMG-20231015-WA0051.jpg</w:t>
-      </w:r>
-      <w:r>
-        <w:br/>
-      </w:r>
-      <w:r>
-        <w:t xml:space="preserve">You receive this error:</w:t>
-      </w:r>
-      <w:r>
-        <w:br/>
-      </w:r>
-      <w:r>
-        <w:t xml:space="preserve">"Error in changepass to user domainuser on domain server[domain].(winRc=5) Access is denied."</w:t>
-      </w:r>
-      <w:r>
-        <w:br/>
-      </w:r>
-      <w:r>
-        <w:t xml:space="preserve">Which could be the cause?</w:t>
+        <w:t xml:space="preserve">Notify the Windows Team that created the new accounts that the CyberArk PAM solution is not designed to manage local accounts on Windows Servers.</w:t>
       </w:r>
     </w:p>
     <w:p>
       <w:pPr>
         <w:numPr>
           <w:ilvl w:val="0"/>
-          <w:numId w:val="1003"/>
+          <w:numId w:val="1006"/>
+        </w:numPr>
+        <w:pStyle w:val="Compact"/>
+      </w:pPr>
+      <w:r>
+        <w:t xml:space="preserve">Verify that the "Disable automatic management for this account" setting for each account is not enabled.</w:t>
+      </w:r>
+    </w:p>
+    <w:p>
+      <w:pPr>
+        <w:pStyle w:val="FirstParagraph"/>
+      </w:pPr>
+      <w:r>
+        <w:t xml:space="preserve">IMG-20231015-WA0051.jpg</w:t>
+      </w:r>
+      <w:r>
+        <w:br/>
+      </w:r>
+      <w:r>
+        <w:t xml:space="preserve">You receive this error:</w:t>
+      </w:r>
+      <w:r>
+        <w:br/>
+      </w:r>
+      <w:r>
+        <w:t xml:space="preserve">"Error in changepass to user domainuser on domain server[domain].(winRc=5) Access is denied."</w:t>
+      </w:r>
+      <w:r>
+        <w:br/>
+      </w:r>
+      <w:r>
+        <w:t xml:space="preserve">Which could be the cause?</w:t>
+      </w:r>
+    </w:p>
+    <w:p>
+      <w:pPr>
+        <w:numPr>
+          <w:ilvl w:val="0"/>
+          <w:numId w:val="1007"/>
         </w:numPr>
         <w:pStyle w:val="Compact"/>
       </w:pPr>
@@ -2508,7 +2680,7 @@
       <w:pPr>
         <w:numPr>
           <w:ilvl w:val="0"/>
-          <w:numId w:val="1003"/>
+          <w:numId w:val="1007"/>
         </w:numPr>
         <w:pStyle w:val="Compact"/>
       </w:pPr>
@@ -2530,7 +2702,7 @@
       <w:pPr>
         <w:numPr>
           <w:ilvl w:val="0"/>
-          <w:numId w:val="1003"/>
+          <w:numId w:val="1007"/>
         </w:numPr>
         <w:pStyle w:val="Compact"/>
       </w:pPr>
@@ -2552,7 +2724,7 @@
       <w:pPr>
         <w:numPr>
           <w:ilvl w:val="0"/>
-          <w:numId w:val="1003"/>
+          <w:numId w:val="1007"/>
         </w:numPr>
         <w:pStyle w:val="Compact"/>
       </w:pPr>
@@ -2672,7 +2844,7 @@
       <w:pPr>
         <w:numPr>
           <w:ilvl w:val="0"/>
-          <w:numId w:val="1004"/>
+          <w:numId w:val="1008"/>
         </w:numPr>
         <w:pStyle w:val="Compact"/>
       </w:pPr>
@@ -2694,7 +2866,7 @@
       <w:pPr>
         <w:numPr>
           <w:ilvl w:val="0"/>
-          <w:numId w:val="1004"/>
+          <w:numId w:val="1008"/>
         </w:numPr>
         <w:pStyle w:val="Compact"/>
       </w:pPr>
@@ -2716,7 +2888,7 @@
       <w:pPr>
         <w:numPr>
           <w:ilvl w:val="0"/>
-          <w:numId w:val="1004"/>
+          <w:numId w:val="1008"/>
         </w:numPr>
         <w:pStyle w:val="Compact"/>
       </w:pPr>
@@ -2738,7 +2910,7 @@
       <w:pPr>
         <w:numPr>
           <w:ilvl w:val="0"/>
-          <w:numId w:val="1004"/>
+          <w:numId w:val="1008"/>
         </w:numPr>
         <w:pStyle w:val="Compact"/>
       </w:pPr>
@@ -2920,7 +3092,7 @@
       <w:pPr>
         <w:numPr>
           <w:ilvl w:val="0"/>
-          <w:numId w:val="1005"/>
+          <w:numId w:val="1009"/>
         </w:numPr>
         <w:pStyle w:val="Compact"/>
       </w:pPr>
@@ -2942,7 +3114,7 @@
       <w:pPr>
         <w:numPr>
           <w:ilvl w:val="0"/>
-          <w:numId w:val="1005"/>
+          <w:numId w:val="1009"/>
         </w:numPr>
         <w:pStyle w:val="Compact"/>
       </w:pPr>
@@ -2964,7 +3136,7 @@
       <w:pPr>
         <w:numPr>
           <w:ilvl w:val="0"/>
-          <w:numId w:val="1005"/>
+          <w:numId w:val="1009"/>
         </w:numPr>
         <w:pStyle w:val="Compact"/>
       </w:pPr>
@@ -2986,7 +3158,7 @@
       <w:pPr>
         <w:numPr>
           <w:ilvl w:val="0"/>
-          <w:numId w:val="1005"/>
+          <w:numId w:val="1009"/>
         </w:numPr>
         <w:pStyle w:val="Compact"/>
       </w:pPr>
@@ -3055,38 +3227,66 @@
         <w:br/>
       </w:r>
       <w:r>
-        <w:t xml:space="preserve">When the CPM connects to a database, which interface is most commonly used?</w:t>
-      </w:r>
-    </w:p>
-    <w:p>
-      <w:pPr>
-        <w:pStyle w:val="BodyText"/>
+        <w:t xml:space="preserve">Q: When the CPM connects to a database, which interface is most commonly used?</w:t>
+      </w:r>
+      <w:r>
+        <w:br/>
+      </w:r>
+      <w:r>
+        <w:t xml:space="preserve">A : (2) ODBC</w:t>
+      </w:r>
+    </w:p>
+    <w:p>
+      <w:pPr>
+        <w:numPr>
+          <w:ilvl w:val="0"/>
+          <w:numId w:val="1010"/>
+        </w:numPr>
+        <w:pStyle w:val="Compact"/>
       </w:pPr>
       <w:r>
         <w:t xml:space="preserve">Kerberos</w:t>
       </w:r>
-      <w:r>
-        <w:br/>
-      </w:r>
+    </w:p>
+    <w:p>
+      <w:pPr>
+        <w:numPr>
+          <w:ilvl w:val="0"/>
+          <w:numId w:val="1010"/>
+        </w:numPr>
+        <w:pStyle w:val="Compact"/>
+      </w:pPr>
       <w:r>
         <w:t xml:space="preserve">ODBC</w:t>
       </w:r>
-      <w:r>
-        <w:br/>
-      </w:r>
+    </w:p>
+    <w:p>
+      <w:pPr>
+        <w:numPr>
+          <w:ilvl w:val="0"/>
+          <w:numId w:val="1010"/>
+        </w:numPr>
+        <w:pStyle w:val="Compact"/>
+      </w:pPr>
       <w:r>
         <w:t xml:space="preserve">VBScript</w:t>
       </w:r>
-      <w:r>
-        <w:br/>
-      </w:r>
+    </w:p>
+    <w:p>
+      <w:pPr>
+        <w:numPr>
+          <w:ilvl w:val="0"/>
+          <w:numId w:val="1010"/>
+        </w:numPr>
+        <w:pStyle w:val="Compact"/>
+      </w:pPr>
       <w:r>
         <w:t xml:space="preserve">Sybase</w:t>
       </w:r>
     </w:p>
     <w:p>
       <w:pPr>
-        <w:pStyle w:val="BodyText"/>
+        <w:pStyle w:val="FirstParagraph"/>
       </w:pPr>
       <w:r>
         <w:t xml:space="preserve">IMG-20231015-WA0061.jpg</w:t>
@@ -3097,7 +3297,13 @@
         <w:pStyle w:val="BodyText"/>
       </w:pPr>
       <w:r>
-        <w:t xml:space="preserve">What is the correct process to install a custom platform from the CyberArk Marketplace?</w:t>
+        <w:t xml:space="preserve">question : What is the correct process to install a custom platform from the CyberArk Marketplace?</w:t>
+      </w:r>
+      <w:r>
+        <w:br/>
+      </w:r>
+      <w:r>
+        <w:t xml:space="preserve">ans : Download the platform from the Marketplace and import it using fhe PVWA</w:t>
       </w:r>
     </w:p>
     <w:p>
@@ -3147,7 +3353,7 @@
         <w:pStyle w:val="BodyText"/>
       </w:pPr>
       <w:r>
-        <w:t xml:space="preserve">On the DR Vault, install PARephcate according to the Installation guide, configure the logon Ini file, and define the Schedule tasks for full and Incremental backups.</w:t>
+        <w:t xml:space="preserve">On the DR Vault, install PAReplicate.exe according to the Installation guide, configure the logon Ini file, and define the Schedule tasks for full and Incremental backups.</w:t>
       </w:r>
       <w:r>
         <w:br/>
@@ -3179,7 +3385,13 @@
         <w:br/>
       </w:r>
       <w:r>
-        <w:t xml:space="preserve">To manage automated onboarding rules, a CyberArk user must be a member ot which groupl?</w:t>
+        <w:t xml:space="preserve">Q : To manage automated onboarding rules, a CyberArk user must be a member ot which groups?</w:t>
+      </w:r>
+      <w:r>
+        <w:br/>
+      </w:r>
+      <w:r>
+        <w:t xml:space="preserve">Ans : Vault Admins</w:t>
       </w:r>
     </w:p>
     <w:p>
@@ -3301,7 +3513,13 @@
         <w:br/>
       </w:r>
       <w:r>
-        <w:t xml:space="preserve">When onboarding multiple accounts from the Pending Accounts list, which associated setting must be the same across the selected accounts?</w:t>
+        <w:t xml:space="preserve">Q: When onboarding multiple accounts from the Pending Accounts list, which associated setting must be the same across the selected accounts?</w:t>
+      </w:r>
+      <w:r>
+        <w:br/>
+      </w:r>
+      <w:r>
+        <w:t xml:space="preserve">A : Platform</w:t>
       </w:r>
     </w:p>
     <w:p>
@@ -3383,9 +3601,11 @@
       <w:r>
         <w:t xml:space="preserve">IMG-20231015-WA0068.jpg</w:t>
       </w:r>
-      <w:r>
-        <w:br/>
-      </w:r>
+    </w:p>
+    <w:p>
+      <w:pPr>
+        <w:pStyle w:val="BodyText"/>
+      </w:pPr>
       <w:r>
         <w:rPr>
           <w:bCs/>
@@ -3393,12 +3613,18 @@
         </w:rPr>
         <w:t xml:space="preserve">You have been asked to secure a set of shared accounts in CyberArk whose passwords will need to be used by end users. The account owner wants to be able to track who was using an account at any given moment. Which security configuration should you recommend?</w:t>
       </w:r>
+      <w:r>
+        <w:br/>
+      </w:r>
+      <w:r>
+        <w:t xml:space="preserve">Ans : Configure both one-time passwords and exclusive access for the appropriate platform in Master Policy.</w:t>
+      </w:r>
     </w:p>
     <w:p>
       <w:pPr>
         <w:numPr>
           <w:ilvl w:val="0"/>
-          <w:numId w:val="1006"/>
+          <w:numId w:val="1011"/>
         </w:numPr>
         <w:pStyle w:val="Compact"/>
       </w:pPr>
@@ -3420,7 +3646,7 @@
       <w:pPr>
         <w:numPr>
           <w:ilvl w:val="0"/>
-          <w:numId w:val="1006"/>
+          <w:numId w:val="1011"/>
         </w:numPr>
         <w:pStyle w:val="Compact"/>
       </w:pPr>
@@ -3442,7 +3668,7 @@
       <w:pPr>
         <w:numPr>
           <w:ilvl w:val="0"/>
-          <w:numId w:val="1006"/>
+          <w:numId w:val="1011"/>
         </w:numPr>
         <w:pStyle w:val="Compact"/>
       </w:pPr>
@@ -3464,7 +3690,7 @@
       <w:pPr>
         <w:numPr>
           <w:ilvl w:val="0"/>
-          <w:numId w:val="1006"/>
+          <w:numId w:val="1011"/>
         </w:numPr>
         <w:pStyle w:val="Compact"/>
       </w:pPr>
@@ -3495,7 +3721,7 @@
         <w:pStyle w:val="BodyText"/>
       </w:pPr>
       <w:r>
-        <w:t xml:space="preserve">Which processes reduce the risk of credential theftO (Choose 2)</w:t>
+        <w:t xml:space="preserve">Which processes reduce the risk of credential theft (Choose 2)</w:t>
       </w:r>
     </w:p>
     <w:p>
@@ -3674,7 +3900,7 @@
       <w:pPr>
         <w:numPr>
           <w:ilvl w:val="0"/>
-          <w:numId w:val="1007"/>
+          <w:numId w:val="1012"/>
         </w:numPr>
         <w:pStyle w:val="Compact"/>
       </w:pPr>
@@ -3696,7 +3922,7 @@
       <w:pPr>
         <w:numPr>
           <w:ilvl w:val="0"/>
-          <w:numId w:val="1007"/>
+          <w:numId w:val="1012"/>
         </w:numPr>
         <w:pStyle w:val="Compact"/>
       </w:pPr>
@@ -3718,7 +3944,7 @@
       <w:pPr>
         <w:numPr>
           <w:ilvl w:val="0"/>
-          <w:numId w:val="1007"/>
+          <w:numId w:val="1012"/>
         </w:numPr>
         <w:pStyle w:val="Compact"/>
       </w:pPr>
@@ -3740,7 +3966,7 @@
       <w:pPr>
         <w:numPr>
           <w:ilvl w:val="0"/>
-          <w:numId w:val="1007"/>
+          <w:numId w:val="1012"/>
         </w:numPr>
         <w:pStyle w:val="Compact"/>
       </w:pPr>
@@ -3769,13 +3995,17 @@
         <w:br/>
       </w:r>
       <w:r>
-        <w:t xml:space="preserve">Which usage can be added as a service account platform?</w:t>
-      </w:r>
-    </w:p>
-    <w:p>
-      <w:pPr>
-        <w:pStyle w:val="BodyText"/>
-      </w:pPr>
+        <w:t xml:space="preserve">Q : Which usage can be added as a service account platform?</w:t>
+      </w:r>
+      <w:r>
+        <w:br/>
+      </w:r>
+      <w:r>
+        <w:t xml:space="preserve">A : IISApplication Pools</w:t>
+      </w:r>
+      <w:r>
+        <w:br/>
+      </w:r>
       <w:r>
         <w:t xml:space="preserve">KerberosTokens</w:t>
       </w:r>
@@ -3783,7 +4013,7 @@
         <w:br/>
       </w:r>
       <w:r>
-        <w:t xml:space="preserve">-IISApplication Pools</w:t>
+        <w:t xml:space="preserve">IISApplication Pools</w:t>
       </w:r>
       <w:r>
         <w:br/>
@@ -4077,6 +4307,12 @@
       <w:r>
         <w:t xml:space="preserve">When should vault keys be rotated?</w:t>
       </w:r>
+      <w:r>
+        <w:br/>
+      </w:r>
+      <w:r>
+        <w:t xml:space="preserve">ans : when it is copied to file systems outside the vault</w:t>
+      </w:r>
     </w:p>
     <w:p>
       <w:pPr>
@@ -4090,6 +4326,12 @@
       </w:r>
       <w:r>
         <w:t xml:space="preserve">whenever a CyberArk user leaves the organization</w:t>
+      </w:r>
+      <w:r>
+        <w:br/>
+      </w:r>
+      <w:r>
+        <w:t xml:space="preserve">annually</w:t>
       </w:r>
       <w:r>
         <w:br/>
@@ -4122,7 +4364,7 @@
       <w:pPr>
         <w:numPr>
           <w:ilvl w:val="0"/>
-          <w:numId w:val="1008"/>
+          <w:numId w:val="1013"/>
         </w:numPr>
         <w:pStyle w:val="Compact"/>
       </w:pPr>
@@ -4144,7 +4386,7 @@
       <w:pPr>
         <w:numPr>
           <w:ilvl w:val="0"/>
-          <w:numId w:val="1008"/>
+          <w:numId w:val="1013"/>
         </w:numPr>
         <w:pStyle w:val="Compact"/>
       </w:pPr>
@@ -4166,7 +4408,7 @@
       <w:pPr>
         <w:numPr>
           <w:ilvl w:val="0"/>
-          <w:numId w:val="1008"/>
+          <w:numId w:val="1013"/>
         </w:numPr>
         <w:pStyle w:val="Compact"/>
       </w:pPr>
@@ -4188,7 +4430,7 @@
       <w:pPr>
         <w:numPr>
           <w:ilvl w:val="0"/>
-          <w:numId w:val="1008"/>
+          <w:numId w:val="1013"/>
         </w:numPr>
         <w:pStyle w:val="Compact"/>
       </w:pPr>
@@ -5346,13 +5588,67 @@
     </w:lvlOverride>
   </w:num>
   <w:num w:numId="1002">
-    <w:abstractNumId w:val="991"/>
+    <w:abstractNumId w:val="99201"/>
+    <w:lvlOverride w:ilvl="0">
+      <w:startOverride w:val="1"/>
+    </w:lvlOverride>
+    <w:lvlOverride w:ilvl="1">
+      <w:startOverride w:val="1"/>
+    </w:lvlOverride>
+    <w:lvlOverride w:ilvl="2">
+      <w:startOverride w:val="1"/>
+    </w:lvlOverride>
+    <w:lvlOverride w:ilvl="3">
+      <w:startOverride w:val="1"/>
+    </w:lvlOverride>
+    <w:lvlOverride w:ilvl="4">
+      <w:startOverride w:val="1"/>
+    </w:lvlOverride>
+    <w:lvlOverride w:ilvl="5">
+      <w:startOverride w:val="1"/>
+    </w:lvlOverride>
+    <w:lvlOverride w:ilvl="6">
+      <w:startOverride w:val="1"/>
+    </w:lvlOverride>
+    <w:lvlOverride w:ilvl="7">
+      <w:startOverride w:val="1"/>
+    </w:lvlOverride>
+    <w:lvlOverride w:ilvl="8">
+      <w:startOverride w:val="1"/>
+    </w:lvlOverride>
   </w:num>
   <w:num w:numId="1003">
     <w:abstractNumId w:val="991"/>
   </w:num>
   <w:num w:numId="1004">
-    <w:abstractNumId w:val="991"/>
+    <w:abstractNumId w:val="99201"/>
+    <w:lvlOverride w:ilvl="0">
+      <w:startOverride w:val="1"/>
+    </w:lvlOverride>
+    <w:lvlOverride w:ilvl="1">
+      <w:startOverride w:val="1"/>
+    </w:lvlOverride>
+    <w:lvlOverride w:ilvl="2">
+      <w:startOverride w:val="1"/>
+    </w:lvlOverride>
+    <w:lvlOverride w:ilvl="3">
+      <w:startOverride w:val="1"/>
+    </w:lvlOverride>
+    <w:lvlOverride w:ilvl="4">
+      <w:startOverride w:val="1"/>
+    </w:lvlOverride>
+    <w:lvlOverride w:ilvl="5">
+      <w:startOverride w:val="1"/>
+    </w:lvlOverride>
+    <w:lvlOverride w:ilvl="6">
+      <w:startOverride w:val="1"/>
+    </w:lvlOverride>
+    <w:lvlOverride w:ilvl="7">
+      <w:startOverride w:val="1"/>
+    </w:lvlOverride>
+    <w:lvlOverride w:ilvl="8">
+      <w:startOverride w:val="1"/>
+    </w:lvlOverride>
   </w:num>
   <w:num w:numId="1005">
     <w:abstractNumId w:val="991"/>
@@ -5364,6 +5660,48 @@
     <w:abstractNumId w:val="991"/>
   </w:num>
   <w:num w:numId="1008">
+    <w:abstractNumId w:val="991"/>
+  </w:num>
+  <w:num w:numId="1009">
+    <w:abstractNumId w:val="991"/>
+  </w:num>
+  <w:num w:numId="1010">
+    <w:abstractNumId w:val="99201"/>
+    <w:lvlOverride w:ilvl="0">
+      <w:startOverride w:val="1"/>
+    </w:lvlOverride>
+    <w:lvlOverride w:ilvl="1">
+      <w:startOverride w:val="1"/>
+    </w:lvlOverride>
+    <w:lvlOverride w:ilvl="2">
+      <w:startOverride w:val="1"/>
+    </w:lvlOverride>
+    <w:lvlOverride w:ilvl="3">
+      <w:startOverride w:val="1"/>
+    </w:lvlOverride>
+    <w:lvlOverride w:ilvl="4">
+      <w:startOverride w:val="1"/>
+    </w:lvlOverride>
+    <w:lvlOverride w:ilvl="5">
+      <w:startOverride w:val="1"/>
+    </w:lvlOverride>
+    <w:lvlOverride w:ilvl="6">
+      <w:startOverride w:val="1"/>
+    </w:lvlOverride>
+    <w:lvlOverride w:ilvl="7">
+      <w:startOverride w:val="1"/>
+    </w:lvlOverride>
+    <w:lvlOverride w:ilvl="8">
+      <w:startOverride w:val="1"/>
+    </w:lvlOverride>
+  </w:num>
+  <w:num w:numId="1011">
+    <w:abstractNumId w:val="991"/>
+  </w:num>
+  <w:num w:numId="1012">
+    <w:abstractNumId w:val="991"/>
+  </w:num>
+  <w:num w:numId="1013">
     <w:abstractNumId w:val="991"/>
   </w:num>
 </w:numbering>

</xml_diff>